<commit_message>
our newest invite letter
</commit_message>
<xml_diff>
--- a/GMRA Please Join.docx
+++ b/GMRA Please Join.docx
@@ -1,6 +1,6 @@
 
 <file path=word/document.xml><?xml version="1.0" encoding="utf-8"?>
-<w:document xmlns:wpc="http://schemas.microsoft.com/office/word/2010/wordprocessingCanvas" xmlns:cx="http://schemas.microsoft.com/office/drawing/2014/chartex" xmlns:cx1="http://schemas.microsoft.com/office/drawing/2015/9/8/chartex" xmlns:cx2="http://schemas.microsoft.com/office/drawing/2015/10/21/chartex" xmlns:cx3="http://schemas.microsoft.com/office/drawing/2016/5/9/chartex" xmlns:cx4="http://schemas.microsoft.com/office/drawing/2016/5/10/chartex" xmlns:cx5="http://schemas.microsoft.com/office/drawing/2016/5/11/chartex" xmlns:cx6="http://schemas.microsoft.com/office/drawing/2016/5/12/chartex" xmlns:cx7="http://schemas.microsoft.com/office/drawing/2016/5/13/chartex" xmlns:cx8="http://schemas.microsoft.com/office/drawing/2016/5/14/chartex" xmlns:mc="http://schemas.openxmlformats.org/markup-compatibility/2006" xmlns:aink="http://schemas.microsoft.com/office/drawing/2016/ink" xmlns:am3d="http://schemas.microsoft.com/office/drawing/2017/model3d" xmlns:o="urn:schemas-microsoft-com:office:office" xmlns:r="http://schemas.openxmlformats.org/officeDocument/2006/relationships" xmlns:m="http://schemas.openxmlformats.org/officeDocument/2006/math" xmlns:v="urn:schemas-microsoft-com:vml" xmlns:wp14="http://schemas.microsoft.com/office/word/2010/wordprocessingDrawing" xmlns:wp="http://schemas.openxmlformats.org/drawingml/2006/wordprocessingDrawing" xmlns:w10="urn:schemas-microsoft-com:office:word" xmlns:w="http://schemas.openxmlformats.org/wordprocessingml/2006/main" xmlns:w14="http://schemas.microsoft.com/office/word/2010/wordml" xmlns:w15="http://schemas.microsoft.com/office/word/2012/wordml" xmlns:w16cex="http://schemas.microsoft.com/office/word/2018/wordml/cex" xmlns:w16cid="http://schemas.microsoft.com/office/word/2016/wordml/cid" xmlns:w16="http://schemas.microsoft.com/office/word/2018/wordml" xmlns:w16se="http://schemas.microsoft.com/office/word/2015/wordml/symex" xmlns:wpg="http://schemas.microsoft.com/office/word/2010/wordprocessingGroup" xmlns:wpi="http://schemas.microsoft.com/office/word/2010/wordprocessingInk" xmlns:wne="http://schemas.microsoft.com/office/word/2006/wordml" xmlns:wps="http://schemas.microsoft.com/office/word/2010/wordprocessingShape" mc:Ignorable="w14 w15 w16se w16cid w16 w16cex wp14">
+<w:document xmlns:wpc="http://schemas.microsoft.com/office/word/2010/wordprocessingCanvas" xmlns:cx="http://schemas.microsoft.com/office/drawing/2014/chartex" xmlns:cx1="http://schemas.microsoft.com/office/drawing/2015/9/8/chartex" xmlns:cx2="http://schemas.microsoft.com/office/drawing/2015/10/21/chartex" xmlns:cx3="http://schemas.microsoft.com/office/drawing/2016/5/9/chartex" xmlns:cx4="http://schemas.microsoft.com/office/drawing/2016/5/10/chartex" xmlns:cx5="http://schemas.microsoft.com/office/drawing/2016/5/11/chartex" xmlns:cx6="http://schemas.microsoft.com/office/drawing/2016/5/12/chartex" xmlns:cx7="http://schemas.microsoft.com/office/drawing/2016/5/13/chartex" xmlns:cx8="http://schemas.microsoft.com/office/drawing/2016/5/14/chartex" xmlns:mc="http://schemas.openxmlformats.org/markup-compatibility/2006" xmlns:aink="http://schemas.microsoft.com/office/drawing/2016/ink" xmlns:am3d="http://schemas.microsoft.com/office/drawing/2017/model3d" xmlns:o="urn:schemas-microsoft-com:office:office" xmlns:r="http://schemas.openxmlformats.org/officeDocument/2006/relationships" xmlns:m="http://schemas.openxmlformats.org/officeDocument/2006/math" xmlns:v="urn:schemas-microsoft-com:vml" xmlns:wp14="http://schemas.microsoft.com/office/word/2010/wordprocessingDrawing" xmlns:wp="http://schemas.openxmlformats.org/drawingml/2006/wordprocessingDrawing" xmlns:w10="urn:schemas-microsoft-com:office:word" xmlns:w="http://schemas.openxmlformats.org/wordprocessingml/2006/main" xmlns:w14="http://schemas.microsoft.com/office/word/2010/wordml" xmlns:w15="http://schemas.microsoft.com/office/word/2012/wordml" xmlns:w16cex="http://schemas.microsoft.com/office/word/2018/wordml/cex" xmlns:w16cid="http://schemas.microsoft.com/office/word/2016/wordml/cid" xmlns:w16="http://schemas.microsoft.com/office/word/2018/wordml" xmlns:w16sdtdh="http://schemas.microsoft.com/office/word/2020/wordml/sdtdatahash" xmlns:w16se="http://schemas.microsoft.com/office/word/2015/wordml/symex" xmlns:wpg="http://schemas.microsoft.com/office/word/2010/wordprocessingGroup" xmlns:wpi="http://schemas.microsoft.com/office/word/2010/wordprocessingInk" xmlns:wne="http://schemas.microsoft.com/office/word/2006/wordml" xmlns:wps="http://schemas.microsoft.com/office/word/2010/wordprocessingShape" mc:Ignorable="w14 w15 w16se w16cid w16 w16cex w16sdtdh wp14">
   <w:body>
     <w:p>
       <w:pPr>
@@ -20,7 +20,7 @@
       <w:hyperlink r:id="rId6">
         <w:r>
           <w:rPr>
-            <w:rStyle w:val="InternetLink"/>
+            <w:rStyle w:val="Hyperlink1"/>
             <w:u w:val="none"/>
           </w:rPr>
           <w:t>20710  |  www.gmramd.org  |  gmra@live.com</w:t>
@@ -48,52 +48,70 @@
         <w:pStyle w:val="Date"/>
       </w:pPr>
       <w:r>
-        <w:t>July 5th</w:t>
-      </w:r>
-      <w:r>
-        <w:t>, 2020</w:t>
+        <w:t>March 5th, 2021</w:t>
       </w:r>
     </w:p>
     <w:p>
       <w:r>
-        <w:t>Dear,</w:t>
+        <w:t xml:space="preserve">Dear &lt;First Name&gt;  &lt;Last Name&gt;  (&lt;Title&gt;), </w:t>
       </w:r>
     </w:p>
     <w:p>
       <w:r>
-        <w:t>Welcome to the Green Mountain Repeater service area. We not</w:t>
+        <w:t xml:space="preserve">Welcome to the Green Mountain Repeater service area. We noticed your name and address popped up within our service area "recently" (in the past 3 months or so) </w:t>
       </w:r>
       <w:r>
-        <w:t>iced your name and address popped up within our service area "</w:t>
+        <w:t>in the FCC license database. We’d like to take this opportunity to reach out and invite you to join us on our nets and hopefully also join our association. Since 1972, we have operated 2-meter FM repeaters in northern PG County Maryland. The Association ow</w:t>
       </w:r>
       <w:r>
-        <w:t>recently" (in the past 6 months or so)</w:t>
+        <w:t>ns and operates the 146.610 K3GMR</w:t>
       </w:r>
       <w:r>
-        <w:t xml:space="preserve"> in the FCC license database. We’d like to take this opportunity to reach out and invite you to join us on our nets and hopefully also join </w:t>
+        <w:t xml:space="preserve"> repeater in Bladensburg and the 146.880 </w:t>
       </w:r>
       <w:r>
-        <w:t>our association. Since 1972, we have operated 2-meter FM repeaters in northern PG Coun</w:t>
+        <w:t xml:space="preserve">W3GMR </w:t>
       </w:r>
       <w:r>
-        <w:t>ty Maryland. The Association owns and operates the 146.610 K3GMR Echolink repeater in Bladensburg and the 146.880 repeater in Greenbelt. The repeaters are open to all licensed amateur radio operators. However, since it takes volunteer effort and money to o</w:t>
+        <w:t>repeater in Greenbelt</w:t>
       </w:r>
       <w:r>
-        <w:t xml:space="preserve">perate the repeaters, we do invite local hams to join the association. Please find our application enclosed and </w:t>
+        <w:t xml:space="preserve"> (both on Echolink)</w:t>
       </w:r>
       <w:r>
-        <w:t xml:space="preserve">consider joining the Association </w:t>
+        <w:t>. The repeaters are open to all licensed amateur radio operators. However, since it takes volunteer effort and money to operate the repeaters, we do inv</w:t>
       </w:r>
       <w:r>
-        <w:t>to support the operation and maintenance of the repeaters.</w:t>
+        <w:t xml:space="preserve">ite local hams to join the association. Please find our application at </w:t>
+      </w:r>
+      <w:r>
+        <w:rPr>
+          <w:b/>
+          <w:bCs/>
+          <w:color w:val="127622"/>
+          <w:u w:val="single"/>
+        </w:rPr>
+        <w:t xml:space="preserve">https://www.gmramd.org/ </w:t>
+      </w:r>
+      <w:r>
+        <w:t>where you can sign up online or download a paper form. Consider joining the Association to support the operation and maintenance of the repeaters.</w:t>
       </w:r>
     </w:p>
     <w:p>
       <w:r>
-        <w:t>Either way, please feel free to j</w:t>
+        <w:t>Either way, please feel free to join us on our Monday evening</w:t>
       </w:r>
       <w:r>
-        <w:t>oin us on our Monday evening Echolink net on the 146.610 repeater or Thursday evening social and news net on the 146.880 repeater. Both nets start at 7:30 PM local time.</w:t>
+        <w:t xml:space="preserve"> net on the 146.610 repeater or Thursday evening social and news net</w:t>
+      </w:r>
+      <w:r>
+        <w:t xml:space="preserve"> </w:t>
+      </w:r>
+      <w:r>
+        <w:t>on the 146.880 repeater. Both nets start at 7:30 PM local time</w:t>
+      </w:r>
+      <w:r>
+        <w:t xml:space="preserve"> and are also available on Echolink.</w:t>
       </w:r>
     </w:p>
     <w:p>
@@ -103,7 +121,10 @@
     </w:p>
     <w:p>
       <w:r>
-        <w:t>Sincerely,</w:t>
+        <w:t>Sin</w:t>
+      </w:r>
+      <w:r>
+        <w:t>cerely,</w:t>
       </w:r>
     </w:p>
     <w:p>
@@ -111,7 +132,7 @@
         <w:pStyle w:val="Signature"/>
       </w:pPr>
       <w:r>
-        <w:t>Robert Lee K3DMR</w:t>
+        <w:t>Michael Robinson KB1DDS</w:t>
       </w:r>
     </w:p>
     <w:p>
@@ -126,14 +147,14 @@
       <w:cols w:space="720"/>
       <w:formProt w:val="0"/>
       <w:titlePg/>
-      <w:docGrid w:linePitch="360" w:charSpace="-2049"/>
+      <w:docGrid w:linePitch="360" w:charSpace="-2254"/>
     </w:sectPr>
   </w:body>
 </w:document>
 </file>
 
 <file path=word/endnotes.xml><?xml version="1.0" encoding="utf-8"?>
-<w:endnotes xmlns:wpc="http://schemas.microsoft.com/office/word/2010/wordprocessingCanvas" xmlns:cx="http://schemas.microsoft.com/office/drawing/2014/chartex" xmlns:cx1="http://schemas.microsoft.com/office/drawing/2015/9/8/chartex" xmlns:cx2="http://schemas.microsoft.com/office/drawing/2015/10/21/chartex" xmlns:cx3="http://schemas.microsoft.com/office/drawing/2016/5/9/chartex" xmlns:cx4="http://schemas.microsoft.com/office/drawing/2016/5/10/chartex" xmlns:cx5="http://schemas.microsoft.com/office/drawing/2016/5/11/chartex" xmlns:cx6="http://schemas.microsoft.com/office/drawing/2016/5/12/chartex" xmlns:cx7="http://schemas.microsoft.com/office/drawing/2016/5/13/chartex" xmlns:cx8="http://schemas.microsoft.com/office/drawing/2016/5/14/chartex" xmlns:mc="http://schemas.openxmlformats.org/markup-compatibility/2006" xmlns:aink="http://schemas.microsoft.com/office/drawing/2016/ink" xmlns:am3d="http://schemas.microsoft.com/office/drawing/2017/model3d" xmlns:o="urn:schemas-microsoft-com:office:office" xmlns:r="http://schemas.openxmlformats.org/officeDocument/2006/relationships" xmlns:m="http://schemas.openxmlformats.org/officeDocument/2006/math" xmlns:v="urn:schemas-microsoft-com:vml" xmlns:wp14="http://schemas.microsoft.com/office/word/2010/wordprocessingDrawing" xmlns:wp="http://schemas.openxmlformats.org/drawingml/2006/wordprocessingDrawing" xmlns:w10="urn:schemas-microsoft-com:office:word" xmlns:w="http://schemas.openxmlformats.org/wordprocessingml/2006/main" xmlns:w14="http://schemas.microsoft.com/office/word/2010/wordml" xmlns:w15="http://schemas.microsoft.com/office/word/2012/wordml" xmlns:w16cex="http://schemas.microsoft.com/office/word/2018/wordml/cex" xmlns:w16cid="http://schemas.microsoft.com/office/word/2016/wordml/cid" xmlns:w16="http://schemas.microsoft.com/office/word/2018/wordml" xmlns:w16se="http://schemas.microsoft.com/office/word/2015/wordml/symex" xmlns:wpg="http://schemas.microsoft.com/office/word/2010/wordprocessingGroup" xmlns:wpi="http://schemas.microsoft.com/office/word/2010/wordprocessingInk" xmlns:wne="http://schemas.microsoft.com/office/word/2006/wordml" xmlns:wps="http://schemas.microsoft.com/office/word/2010/wordprocessingShape" mc:Ignorable="w14 w15 w16se w16cid w16 w16cex wp14">
+<w:endnotes xmlns:wpc="http://schemas.microsoft.com/office/word/2010/wordprocessingCanvas" xmlns:cx="http://schemas.microsoft.com/office/drawing/2014/chartex" xmlns:cx1="http://schemas.microsoft.com/office/drawing/2015/9/8/chartex" xmlns:cx2="http://schemas.microsoft.com/office/drawing/2015/10/21/chartex" xmlns:cx3="http://schemas.microsoft.com/office/drawing/2016/5/9/chartex" xmlns:cx4="http://schemas.microsoft.com/office/drawing/2016/5/10/chartex" xmlns:cx5="http://schemas.microsoft.com/office/drawing/2016/5/11/chartex" xmlns:cx6="http://schemas.microsoft.com/office/drawing/2016/5/12/chartex" xmlns:cx7="http://schemas.microsoft.com/office/drawing/2016/5/13/chartex" xmlns:cx8="http://schemas.microsoft.com/office/drawing/2016/5/14/chartex" xmlns:mc="http://schemas.openxmlformats.org/markup-compatibility/2006" xmlns:aink="http://schemas.microsoft.com/office/drawing/2016/ink" xmlns:am3d="http://schemas.microsoft.com/office/drawing/2017/model3d" xmlns:o="urn:schemas-microsoft-com:office:office" xmlns:r="http://schemas.openxmlformats.org/officeDocument/2006/relationships" xmlns:m="http://schemas.openxmlformats.org/officeDocument/2006/math" xmlns:v="urn:schemas-microsoft-com:vml" xmlns:wp14="http://schemas.microsoft.com/office/word/2010/wordprocessingDrawing" xmlns:wp="http://schemas.openxmlformats.org/drawingml/2006/wordprocessingDrawing" xmlns:w10="urn:schemas-microsoft-com:office:word" xmlns:w="http://schemas.openxmlformats.org/wordprocessingml/2006/main" xmlns:w14="http://schemas.microsoft.com/office/word/2010/wordml" xmlns:w15="http://schemas.microsoft.com/office/word/2012/wordml" xmlns:w16cex="http://schemas.microsoft.com/office/word/2018/wordml/cex" xmlns:w16cid="http://schemas.microsoft.com/office/word/2016/wordml/cid" xmlns:w16="http://schemas.microsoft.com/office/word/2018/wordml" xmlns:w16sdtdh="http://schemas.microsoft.com/office/word/2020/wordml/sdtdatahash" xmlns:w16se="http://schemas.microsoft.com/office/word/2015/wordml/symex" xmlns:wpg="http://schemas.microsoft.com/office/word/2010/wordprocessingGroup" xmlns:wpi="http://schemas.microsoft.com/office/word/2010/wordprocessingInk" xmlns:wne="http://schemas.microsoft.com/office/word/2006/wordml" xmlns:wps="http://schemas.microsoft.com/office/word/2010/wordprocessingShape" mc:Ignorable="w14 w15 w16se w16cid w16 w16cex w16sdtdh wp14">
   <w:endnote w:type="separator" w:id="-1">
     <w:p>
       <w:pPr>
@@ -158,7 +179,7 @@
 </file>
 
 <file path=word/footer1.xml><?xml version="1.0" encoding="utf-8"?>
-<w:ftr xmlns:wpc="http://schemas.microsoft.com/office/word/2010/wordprocessingCanvas" xmlns:cx="http://schemas.microsoft.com/office/drawing/2014/chartex" xmlns:cx1="http://schemas.microsoft.com/office/drawing/2015/9/8/chartex" xmlns:cx2="http://schemas.microsoft.com/office/drawing/2015/10/21/chartex" xmlns:cx3="http://schemas.microsoft.com/office/drawing/2016/5/9/chartex" xmlns:cx4="http://schemas.microsoft.com/office/drawing/2016/5/10/chartex" xmlns:cx5="http://schemas.microsoft.com/office/drawing/2016/5/11/chartex" xmlns:cx6="http://schemas.microsoft.com/office/drawing/2016/5/12/chartex" xmlns:cx7="http://schemas.microsoft.com/office/drawing/2016/5/13/chartex" xmlns:cx8="http://schemas.microsoft.com/office/drawing/2016/5/14/chartex" xmlns:mc="http://schemas.openxmlformats.org/markup-compatibility/2006" xmlns:aink="http://schemas.microsoft.com/office/drawing/2016/ink" xmlns:am3d="http://schemas.microsoft.com/office/drawing/2017/model3d" xmlns:o="urn:schemas-microsoft-com:office:office" xmlns:r="http://schemas.openxmlformats.org/officeDocument/2006/relationships" xmlns:m="http://schemas.openxmlformats.org/officeDocument/2006/math" xmlns:v="urn:schemas-microsoft-com:vml" xmlns:wp14="http://schemas.microsoft.com/office/word/2010/wordprocessingDrawing" xmlns:wp="http://schemas.openxmlformats.org/drawingml/2006/wordprocessingDrawing" xmlns:w10="urn:schemas-microsoft-com:office:word" xmlns:w="http://schemas.openxmlformats.org/wordprocessingml/2006/main" xmlns:w14="http://schemas.microsoft.com/office/word/2010/wordml" xmlns:w15="http://schemas.microsoft.com/office/word/2012/wordml" xmlns:w16cex="http://schemas.microsoft.com/office/word/2018/wordml/cex" xmlns:w16cid="http://schemas.microsoft.com/office/word/2016/wordml/cid" xmlns:w16="http://schemas.microsoft.com/office/word/2018/wordml" xmlns:w16se="http://schemas.microsoft.com/office/word/2015/wordml/symex" xmlns:wpg="http://schemas.microsoft.com/office/word/2010/wordprocessingGroup" xmlns:wpi="http://schemas.microsoft.com/office/word/2010/wordprocessingInk" xmlns:wne="http://schemas.microsoft.com/office/word/2006/wordml" xmlns:wps="http://schemas.microsoft.com/office/word/2010/wordprocessingShape" mc:Ignorable="w14 w15 w16se w16cid w16 w16cex wp14">
+<w:ftr xmlns:wpc="http://schemas.microsoft.com/office/word/2010/wordprocessingCanvas" xmlns:cx="http://schemas.microsoft.com/office/drawing/2014/chartex" xmlns:cx1="http://schemas.microsoft.com/office/drawing/2015/9/8/chartex" xmlns:cx2="http://schemas.microsoft.com/office/drawing/2015/10/21/chartex" xmlns:cx3="http://schemas.microsoft.com/office/drawing/2016/5/9/chartex" xmlns:cx4="http://schemas.microsoft.com/office/drawing/2016/5/10/chartex" xmlns:cx5="http://schemas.microsoft.com/office/drawing/2016/5/11/chartex" xmlns:cx6="http://schemas.microsoft.com/office/drawing/2016/5/12/chartex" xmlns:cx7="http://schemas.microsoft.com/office/drawing/2016/5/13/chartex" xmlns:cx8="http://schemas.microsoft.com/office/drawing/2016/5/14/chartex" xmlns:mc="http://schemas.openxmlformats.org/markup-compatibility/2006" xmlns:aink="http://schemas.microsoft.com/office/drawing/2016/ink" xmlns:am3d="http://schemas.microsoft.com/office/drawing/2017/model3d" xmlns:o="urn:schemas-microsoft-com:office:office" xmlns:r="http://schemas.openxmlformats.org/officeDocument/2006/relationships" xmlns:m="http://schemas.openxmlformats.org/officeDocument/2006/math" xmlns:v="urn:schemas-microsoft-com:vml" xmlns:wp14="http://schemas.microsoft.com/office/word/2010/wordprocessingDrawing" xmlns:wp="http://schemas.openxmlformats.org/drawingml/2006/wordprocessingDrawing" xmlns:w10="urn:schemas-microsoft-com:office:word" xmlns:w="http://schemas.openxmlformats.org/wordprocessingml/2006/main" xmlns:w14="http://schemas.microsoft.com/office/word/2010/wordml" xmlns:w15="http://schemas.microsoft.com/office/word/2012/wordml" xmlns:w16cex="http://schemas.microsoft.com/office/word/2018/wordml/cex" xmlns:w16cid="http://schemas.microsoft.com/office/word/2016/wordml/cid" xmlns:w16="http://schemas.microsoft.com/office/word/2018/wordml" xmlns:w16sdtdh="http://schemas.microsoft.com/office/word/2020/wordml/sdtdatahash" xmlns:w16se="http://schemas.microsoft.com/office/word/2015/wordml/symex" xmlns:wpg="http://schemas.microsoft.com/office/word/2010/wordprocessingGroup" xmlns:wpi="http://schemas.microsoft.com/office/word/2010/wordprocessingInk" xmlns:wne="http://schemas.microsoft.com/office/word/2006/wordml" xmlns:wps="http://schemas.microsoft.com/office/word/2010/wordprocessingShape" mc:Ignorable="w14 w15 w16se w16cid w16 w16cex w16sdtdh wp14">
   <w:p>
     <w:pPr>
       <w:pStyle w:val="Footer"/>
@@ -170,10 +191,7 @@
       <w:fldChar w:fldCharType="begin"/>
     </w:r>
     <w:r>
-      <w:instrText>PAG</w:instrText>
-    </w:r>
-    <w:r>
-      <w:instrText>E</w:instrText>
+      <w:instrText>PAGE</w:instrText>
     </w:r>
     <w:r>
       <w:fldChar w:fldCharType="separate"/>
@@ -189,7 +207,7 @@
 </file>
 
 <file path=word/footnotes.xml><?xml version="1.0" encoding="utf-8"?>
-<w:footnotes xmlns:wpc="http://schemas.microsoft.com/office/word/2010/wordprocessingCanvas" xmlns:cx="http://schemas.microsoft.com/office/drawing/2014/chartex" xmlns:cx1="http://schemas.microsoft.com/office/drawing/2015/9/8/chartex" xmlns:cx2="http://schemas.microsoft.com/office/drawing/2015/10/21/chartex" xmlns:cx3="http://schemas.microsoft.com/office/drawing/2016/5/9/chartex" xmlns:cx4="http://schemas.microsoft.com/office/drawing/2016/5/10/chartex" xmlns:cx5="http://schemas.microsoft.com/office/drawing/2016/5/11/chartex" xmlns:cx6="http://schemas.microsoft.com/office/drawing/2016/5/12/chartex" xmlns:cx7="http://schemas.microsoft.com/office/drawing/2016/5/13/chartex" xmlns:cx8="http://schemas.microsoft.com/office/drawing/2016/5/14/chartex" xmlns:mc="http://schemas.openxmlformats.org/markup-compatibility/2006" xmlns:aink="http://schemas.microsoft.com/office/drawing/2016/ink" xmlns:am3d="http://schemas.microsoft.com/office/drawing/2017/model3d" xmlns:o="urn:schemas-microsoft-com:office:office" xmlns:r="http://schemas.openxmlformats.org/officeDocument/2006/relationships" xmlns:m="http://schemas.openxmlformats.org/officeDocument/2006/math" xmlns:v="urn:schemas-microsoft-com:vml" xmlns:wp14="http://schemas.microsoft.com/office/word/2010/wordprocessingDrawing" xmlns:wp="http://schemas.openxmlformats.org/drawingml/2006/wordprocessingDrawing" xmlns:w10="urn:schemas-microsoft-com:office:word" xmlns:w="http://schemas.openxmlformats.org/wordprocessingml/2006/main" xmlns:w14="http://schemas.microsoft.com/office/word/2010/wordml" xmlns:w15="http://schemas.microsoft.com/office/word/2012/wordml" xmlns:w16cex="http://schemas.microsoft.com/office/word/2018/wordml/cex" xmlns:w16cid="http://schemas.microsoft.com/office/word/2016/wordml/cid" xmlns:w16="http://schemas.microsoft.com/office/word/2018/wordml" xmlns:w16se="http://schemas.microsoft.com/office/word/2015/wordml/symex" xmlns:wpg="http://schemas.microsoft.com/office/word/2010/wordprocessingGroup" xmlns:wpi="http://schemas.microsoft.com/office/word/2010/wordprocessingInk" xmlns:wne="http://schemas.microsoft.com/office/word/2006/wordml" xmlns:wps="http://schemas.microsoft.com/office/word/2010/wordprocessingShape" mc:Ignorable="w14 w15 w16se w16cid w16 w16cex wp14">
+<w:footnotes xmlns:wpc="http://schemas.microsoft.com/office/word/2010/wordprocessingCanvas" xmlns:cx="http://schemas.microsoft.com/office/drawing/2014/chartex" xmlns:cx1="http://schemas.microsoft.com/office/drawing/2015/9/8/chartex" xmlns:cx2="http://schemas.microsoft.com/office/drawing/2015/10/21/chartex" xmlns:cx3="http://schemas.microsoft.com/office/drawing/2016/5/9/chartex" xmlns:cx4="http://schemas.microsoft.com/office/drawing/2016/5/10/chartex" xmlns:cx5="http://schemas.microsoft.com/office/drawing/2016/5/11/chartex" xmlns:cx6="http://schemas.microsoft.com/office/drawing/2016/5/12/chartex" xmlns:cx7="http://schemas.microsoft.com/office/drawing/2016/5/13/chartex" xmlns:cx8="http://schemas.microsoft.com/office/drawing/2016/5/14/chartex" xmlns:mc="http://schemas.openxmlformats.org/markup-compatibility/2006" xmlns:aink="http://schemas.microsoft.com/office/drawing/2016/ink" xmlns:am3d="http://schemas.microsoft.com/office/drawing/2017/model3d" xmlns:o="urn:schemas-microsoft-com:office:office" xmlns:r="http://schemas.openxmlformats.org/officeDocument/2006/relationships" xmlns:m="http://schemas.openxmlformats.org/officeDocument/2006/math" xmlns:v="urn:schemas-microsoft-com:vml" xmlns:wp14="http://schemas.microsoft.com/office/word/2010/wordprocessingDrawing" xmlns:wp="http://schemas.openxmlformats.org/drawingml/2006/wordprocessingDrawing" xmlns:w10="urn:schemas-microsoft-com:office:word" xmlns:w="http://schemas.openxmlformats.org/wordprocessingml/2006/main" xmlns:w14="http://schemas.microsoft.com/office/word/2010/wordml" xmlns:w15="http://schemas.microsoft.com/office/word/2012/wordml" xmlns:w16cex="http://schemas.microsoft.com/office/word/2018/wordml/cex" xmlns:w16cid="http://schemas.microsoft.com/office/word/2016/wordml/cid" xmlns:w16="http://schemas.microsoft.com/office/word/2018/wordml" xmlns:w16sdtdh="http://schemas.microsoft.com/office/word/2020/wordml/sdtdatahash" xmlns:w16se="http://schemas.microsoft.com/office/word/2015/wordml/symex" xmlns:wpg="http://schemas.microsoft.com/office/word/2010/wordprocessingGroup" xmlns:wpi="http://schemas.microsoft.com/office/word/2010/wordprocessingInk" xmlns:wne="http://schemas.microsoft.com/office/word/2006/wordml" xmlns:wps="http://schemas.microsoft.com/office/word/2010/wordprocessingShape" mc:Ignorable="w14 w15 w16se w16cid w16 w16cex w16sdtdh wp14">
   <w:footnote w:type="separator" w:id="-1">
     <w:p>
       <w:pPr>
@@ -214,7 +232,7 @@
 </file>
 
 <file path=word/styles.xml><?xml version="1.0" encoding="utf-8"?>
-<w:styles xmlns:mc="http://schemas.openxmlformats.org/markup-compatibility/2006" xmlns:r="http://schemas.openxmlformats.org/officeDocument/2006/relationships" xmlns:w="http://schemas.openxmlformats.org/wordprocessingml/2006/main" xmlns:w14="http://schemas.microsoft.com/office/word/2010/wordml" xmlns:w15="http://schemas.microsoft.com/office/word/2012/wordml" xmlns:w16cex="http://schemas.microsoft.com/office/word/2018/wordml/cex" xmlns:w16cid="http://schemas.microsoft.com/office/word/2016/wordml/cid" xmlns:w16="http://schemas.microsoft.com/office/word/2018/wordml" xmlns:w16se="http://schemas.microsoft.com/office/word/2015/wordml/symex" mc:Ignorable="w14 w15 w16se w16cid w16 w16cex">
+<w:styles xmlns:mc="http://schemas.openxmlformats.org/markup-compatibility/2006" xmlns:r="http://schemas.openxmlformats.org/officeDocument/2006/relationships" xmlns:w="http://schemas.openxmlformats.org/wordprocessingml/2006/main" xmlns:w14="http://schemas.microsoft.com/office/word/2010/wordml" xmlns:w15="http://schemas.microsoft.com/office/word/2012/wordml" xmlns:w16cex="http://schemas.microsoft.com/office/word/2018/wordml/cex" xmlns:w16cid="http://schemas.microsoft.com/office/word/2016/wordml/cid" xmlns:w16="http://schemas.microsoft.com/office/word/2018/wordml" xmlns:w16sdtdh="http://schemas.microsoft.com/office/word/2020/wordml/sdtdatahash" xmlns:w16se="http://schemas.microsoft.com/office/word/2015/wordml/symex" mc:Ignorable="w14 w15 w16se w16cid w16 w16cex w16sdtdh">
   <w:docDefaults>
     <w:rPrDefault>
       <w:rPr>
@@ -224,7 +242,11 @@
         <w:lang w:val="en-US" w:eastAsia="ja-JP" w:bidi="ar-SA"/>
       </w:rPr>
     </w:rPrDefault>
-    <w:pPrDefault/>
+    <w:pPrDefault>
+      <w:pPr>
+        <w:suppressAutoHyphens/>
+      </w:pPr>
+    </w:pPrDefault>
   </w:docDefaults>
   <w:latentStyles w:defLockedState="0" w:defUIPriority="99" w:defSemiHidden="0" w:defUnhideWhenUsed="0" w:defQFormat="0" w:count="376">
     <w:lsdException w:name="Normal" w:uiPriority="0" w:qFormat="1"/>
@@ -332,6 +354,7 @@
     <w:lsdException w:name="HTML Sample" w:semiHidden="1" w:unhideWhenUsed="1"/>
     <w:lsdException w:name="HTML Typewriter" w:semiHidden="1" w:unhideWhenUsed="1"/>
     <w:lsdException w:name="HTML Variable" w:semiHidden="1" w:unhideWhenUsed="1"/>
+    <w:lsdException w:name="Normal Table" w:semiHidden="1" w:unhideWhenUsed="1"/>
     <w:lsdException w:name="annotation subject" w:semiHidden="1" w:unhideWhenUsed="1"/>
     <w:lsdException w:name="No List" w:semiHidden="1" w:unhideWhenUsed="1"/>
     <w:lsdException w:name="Outline List 1" w:semiHidden="1" w:unhideWhenUsed="1"/>
@@ -374,8 +397,11 @@
     <w:lsdException w:name="Table Contemporary" w:semiHidden="1" w:unhideWhenUsed="1"/>
     <w:lsdException w:name="Table Elegant" w:semiHidden="1" w:unhideWhenUsed="1"/>
     <w:lsdException w:name="Table Professional" w:semiHidden="1" w:unhideWhenUsed="1"/>
+    <w:lsdException w:name="Table Subtle 1" w:semiHidden="1" w:unhideWhenUsed="1"/>
     <w:lsdException w:name="Table Subtle 2" w:semiHidden="1" w:unhideWhenUsed="1"/>
     <w:lsdException w:name="Table Web 1" w:semiHidden="1" w:unhideWhenUsed="1"/>
+    <w:lsdException w:name="Table Web 2" w:semiHidden="1" w:unhideWhenUsed="1"/>
+    <w:lsdException w:name="Table Web 3" w:semiHidden="1" w:unhideWhenUsed="1"/>
     <w:lsdException w:name="Balloon Text" w:semiHidden="1" w:unhideWhenUsed="1"/>
     <w:lsdException w:name="Table Grid" w:uiPriority="39"/>
     <w:lsdException w:name="Table Theme" w:semiHidden="1" w:unhideWhenUsed="1"/>
@@ -1102,14 +1128,20 @@
     <w:qFormat/>
     <w:rsid w:val="008856C5"/>
   </w:style>
-  <w:style w:type="character" w:styleId="EndnoteReference">
-    <w:name w:val="endnote reference"/>
+  <w:style w:type="character" w:customStyle="1" w:styleId="EndnoteCharacters">
+    <w:name w:val="Endnote Characters"/>
     <w:basedOn w:val="DefaultParagraphFont"/>
     <w:uiPriority w:val="99"/>
     <w:semiHidden/>
     <w:unhideWhenUsed/>
     <w:qFormat/>
     <w:rsid w:val="008856C5"/>
+    <w:rPr>
+      <w:vertAlign w:val="superscript"/>
+    </w:rPr>
+  </w:style>
+  <w:style w:type="character" w:customStyle="1" w:styleId="EndnoteAnchor">
+    <w:name w:val="Endnote Anchor"/>
     <w:rPr>
       <w:vertAlign w:val="superscript"/>
     </w:rPr>
@@ -1139,14 +1171,20 @@
       <w:u w:val="single"/>
     </w:rPr>
   </w:style>
-  <w:style w:type="character" w:styleId="FootnoteReference">
-    <w:name w:val="footnote reference"/>
+  <w:style w:type="character" w:customStyle="1" w:styleId="FootnoteCharacters">
+    <w:name w:val="Footnote Characters"/>
     <w:basedOn w:val="DefaultParagraphFont"/>
     <w:uiPriority w:val="99"/>
     <w:semiHidden/>
     <w:unhideWhenUsed/>
     <w:qFormat/>
     <w:rsid w:val="008856C5"/>
+    <w:rPr>
+      <w:vertAlign w:val="superscript"/>
+    </w:rPr>
+  </w:style>
+  <w:style w:type="character" w:customStyle="1" w:styleId="FootnoteAnchor">
+    <w:name w:val="Footnote Anchor"/>
     <w:rPr>
       <w:vertAlign w:val="superscript"/>
     </w:rPr>
@@ -1396,8 +1434,8 @@
       <w:iCs/>
     </w:rPr>
   </w:style>
-  <w:style w:type="character" w:customStyle="1" w:styleId="InternetLink">
-    <w:name w:val="Internet Link"/>
+  <w:style w:type="character" w:customStyle="1" w:styleId="Hyperlink1">
+    <w:name w:val="Hyperlink1"/>
     <w:basedOn w:val="DefaultParagraphFont"/>
     <w:uiPriority w:val="99"/>
     <w:semiHidden/>
@@ -1688,6 +1726,11 @@
       <w:spacing w:after="520" w:line="240" w:lineRule="auto"/>
       <w:contextualSpacing/>
     </w:pPr>
+  </w:style>
+  <w:style w:type="paragraph" w:customStyle="1" w:styleId="HeaderandFooter">
+    <w:name w:val="Header and Footer"/>
+    <w:basedOn w:val="Normal"/>
+    <w:qFormat/>
   </w:style>
   <w:style w:type="paragraph" w:styleId="Header">
     <w:name w:val="header"/>

</xml_diff>